<commit_message>
state refactored from Redux to RTK
</commit_message>
<xml_diff>
--- a/REDUX-RTK-TUTO.docx
+++ b/REDUX-RTK-TUTO.docx
@@ -36751,863 +36751,8 @@
       <w:pPr>
         <w:shd w:val="clear" w:color="auto" w:fill="FFFFFF" w:themeFill="background1"/>
       </w:pPr>
-      <w:r>
-        <w:t>En el archivo main.jsx reemplazar</w:t>
-      </w:r>
-    </w:p>
-    <w:p>
-      <w:pPr>
-        <w:shd w:val="clear" w:color="auto" w:fill="1E1E1E"/>
-        <w:spacing w:line="285" w:lineRule="atLeast"/>
-        <w:rPr>
-          <w:rFonts w:ascii="Consolas" w:eastAsia="Times New Roman" w:hAnsi="Consolas" w:cs="Times New Roman"/>
-          <w:color w:val="D4D4D4"/>
-          <w:sz w:val="21"/>
-          <w:szCs w:val="21"/>
-          <w:lang w:val="en-US"/>
-        </w:rPr>
-      </w:pPr>
-      <w:r>
-        <w:rPr>
-          <w:rFonts w:ascii="Consolas" w:eastAsia="Times New Roman" w:hAnsi="Consolas" w:cs="Times New Roman"/>
-          <w:color w:val="C586C0"/>
-          <w:sz w:val="21"/>
-          <w:szCs w:val="21"/>
-          <w:lang w:val="en-US"/>
-        </w:rPr>
-        <w:t>import</w:t>
-      </w:r>
-      <w:r>
-        <w:rPr>
-          <w:rFonts w:ascii="Consolas" w:eastAsia="Times New Roman" w:hAnsi="Consolas" w:cs="Times New Roman"/>
-          <w:color w:val="D4D4D4"/>
-          <w:sz w:val="21"/>
-          <w:szCs w:val="21"/>
-          <w:lang w:val="en-US"/>
-        </w:rPr>
-        <w:t xml:space="preserve"> { </w:t>
-      </w:r>
-      <w:r>
-        <w:rPr>
-          <w:rFonts w:ascii="Consolas" w:eastAsia="Times New Roman" w:hAnsi="Consolas" w:cs="Times New Roman"/>
-          <w:color w:val="9CDCFE"/>
-          <w:sz w:val="21"/>
-          <w:szCs w:val="21"/>
-          <w:lang w:val="en-US"/>
-        </w:rPr>
-        <w:t>createStore</w:t>
-      </w:r>
-      <w:r>
-        <w:rPr>
-          <w:rFonts w:ascii="Consolas" w:eastAsia="Times New Roman" w:hAnsi="Consolas" w:cs="Times New Roman"/>
-          <w:color w:val="D4D4D4"/>
-          <w:sz w:val="21"/>
-          <w:szCs w:val="21"/>
-          <w:lang w:val="en-US"/>
-        </w:rPr>
-        <w:t xml:space="preserve">, </w:t>
-      </w:r>
-      <w:r>
-        <w:rPr>
-          <w:rFonts w:ascii="Consolas" w:eastAsia="Times New Roman" w:hAnsi="Consolas" w:cs="Times New Roman"/>
-          <w:color w:val="9CDCFE"/>
-          <w:sz w:val="21"/>
-          <w:szCs w:val="21"/>
-          <w:lang w:val="en-US"/>
-        </w:rPr>
-        <w:t>applyMiddleware</w:t>
-      </w:r>
-      <w:r>
-        <w:rPr>
-          <w:rFonts w:ascii="Consolas" w:eastAsia="Times New Roman" w:hAnsi="Consolas" w:cs="Times New Roman"/>
-          <w:color w:val="D4D4D4"/>
-          <w:sz w:val="21"/>
-          <w:szCs w:val="21"/>
-          <w:lang w:val="en-US"/>
-        </w:rPr>
-        <w:t xml:space="preserve"> } </w:t>
-      </w:r>
-      <w:r>
-        <w:rPr>
-          <w:rFonts w:ascii="Consolas" w:eastAsia="Times New Roman" w:hAnsi="Consolas" w:cs="Times New Roman"/>
-          <w:color w:val="C586C0"/>
-          <w:sz w:val="21"/>
-          <w:szCs w:val="21"/>
-          <w:lang w:val="en-US"/>
-        </w:rPr>
-        <w:t>from</w:t>
-      </w:r>
-      <w:r>
-        <w:rPr>
-          <w:rFonts w:ascii="Consolas" w:eastAsia="Times New Roman" w:hAnsi="Consolas" w:cs="Times New Roman"/>
-          <w:color w:val="D4D4D4"/>
-          <w:sz w:val="21"/>
-          <w:szCs w:val="21"/>
-          <w:lang w:val="en-US"/>
-        </w:rPr>
-        <w:t xml:space="preserve"> </w:t>
-      </w:r>
-      <w:r>
-        <w:rPr>
-          <w:rFonts w:ascii="Consolas" w:eastAsia="Times New Roman" w:hAnsi="Consolas" w:cs="Times New Roman"/>
-          <w:color w:val="CE9178"/>
-          <w:sz w:val="21"/>
-          <w:szCs w:val="21"/>
-          <w:lang w:val="en-US"/>
-        </w:rPr>
-        <w:t>'redux'</w:t>
-      </w:r>
-    </w:p>
-    <w:p>
-      <w:pPr>
-        <w:shd w:val="clear" w:color="auto" w:fill="FFFFFF" w:themeFill="background1"/>
-      </w:pPr>
-      <w:r>
-        <w:t>por</w:t>
-      </w:r>
-    </w:p>
-    <w:p>
-      <w:pPr>
-        <w:shd w:val="clear" w:color="auto" w:fill="1E1E1E"/>
-        <w:spacing w:line="285" w:lineRule="atLeast"/>
-        <w:rPr>
-          <w:rFonts w:ascii="Consolas" w:eastAsia="Times New Roman" w:hAnsi="Consolas" w:cs="Times New Roman"/>
-          <w:color w:val="D4D4D4"/>
-          <w:sz w:val="21"/>
-          <w:szCs w:val="21"/>
-          <w:lang w:val="en-US"/>
-        </w:rPr>
-      </w:pPr>
-      <w:r>
-        <w:rPr>
-          <w:rFonts w:ascii="Consolas" w:eastAsia="Times New Roman" w:hAnsi="Consolas" w:cs="Times New Roman"/>
-          <w:color w:val="C586C0"/>
-          <w:sz w:val="21"/>
-          <w:szCs w:val="21"/>
-          <w:lang w:val="en-US"/>
-        </w:rPr>
-        <w:t>import</w:t>
-      </w:r>
-      <w:r>
-        <w:rPr>
-          <w:rFonts w:ascii="Consolas" w:eastAsia="Times New Roman" w:hAnsi="Consolas" w:cs="Times New Roman"/>
-          <w:color w:val="D4D4D4"/>
-          <w:sz w:val="21"/>
-          <w:szCs w:val="21"/>
-          <w:lang w:val="en-US"/>
-        </w:rPr>
-        <w:t xml:space="preserve"> { </w:t>
-      </w:r>
-      <w:r>
-        <w:rPr>
-          <w:rFonts w:ascii="Consolas" w:eastAsia="Times New Roman" w:hAnsi="Consolas" w:cs="Times New Roman"/>
-          <w:color w:val="9CDCFE"/>
-          <w:sz w:val="21"/>
-          <w:szCs w:val="21"/>
-          <w:lang w:val="en-US"/>
-        </w:rPr>
-        <w:t>configureStore</w:t>
-      </w:r>
-      <w:r>
-        <w:rPr>
-          <w:rFonts w:ascii="Consolas" w:eastAsia="Times New Roman" w:hAnsi="Consolas" w:cs="Times New Roman"/>
-          <w:color w:val="D4D4D4"/>
-          <w:sz w:val="21"/>
-          <w:szCs w:val="21"/>
-          <w:lang w:val="en-US"/>
-        </w:rPr>
-        <w:t xml:space="preserve"> } </w:t>
-      </w:r>
-      <w:r>
-        <w:rPr>
-          <w:rFonts w:ascii="Consolas" w:eastAsia="Times New Roman" w:hAnsi="Consolas" w:cs="Times New Roman"/>
-          <w:color w:val="C586C0"/>
-          <w:sz w:val="21"/>
-          <w:szCs w:val="21"/>
-          <w:lang w:val="en-US"/>
-        </w:rPr>
-        <w:t>from</w:t>
-      </w:r>
-      <w:r>
-        <w:rPr>
-          <w:rFonts w:ascii="Consolas" w:eastAsia="Times New Roman" w:hAnsi="Consolas" w:cs="Times New Roman"/>
-          <w:color w:val="D4D4D4"/>
-          <w:sz w:val="21"/>
-          <w:szCs w:val="21"/>
-          <w:lang w:val="en-US"/>
-        </w:rPr>
-        <w:t xml:space="preserve"> </w:t>
-      </w:r>
-      <w:r>
-        <w:rPr>
-          <w:rFonts w:ascii="Consolas" w:eastAsia="Times New Roman" w:hAnsi="Consolas" w:cs="Times New Roman"/>
-          <w:color w:val="CE9178"/>
-          <w:sz w:val="21"/>
-          <w:szCs w:val="21"/>
-          <w:lang w:val="en-US"/>
-        </w:rPr>
-        <w:t>'@reduxjs/toolkit'</w:t>
-      </w:r>
-    </w:p>
-    <w:p>
-      <w:pPr>
-        <w:shd w:val="clear" w:color="auto" w:fill="FFFFFF" w:themeFill="background1"/>
-      </w:pPr>
-    </w:p>
-    <w:p>
-      <w:pPr>
-        <w:shd w:val="clear" w:color="auto" w:fill="FFFFFF" w:themeFill="background1"/>
-      </w:pPr>
-      <w:r>
-        <w:t>cambiamos:</w:t>
-      </w:r>
-    </w:p>
-    <w:p>
-      <w:pPr>
-        <w:shd w:val="clear" w:color="auto" w:fill="1E1E1E"/>
-        <w:spacing w:line="285" w:lineRule="atLeast"/>
-        <w:rPr>
-          <w:rFonts w:ascii="Consolas" w:eastAsia="Times New Roman" w:hAnsi="Consolas" w:cs="Times New Roman"/>
-          <w:color w:val="D4D4D4"/>
-          <w:sz w:val="21"/>
-          <w:szCs w:val="21"/>
-          <w:lang w:val="en-US"/>
-        </w:rPr>
-      </w:pPr>
-      <w:r>
-        <w:rPr>
-          <w:rFonts w:ascii="Consolas" w:eastAsia="Times New Roman" w:hAnsi="Consolas" w:cs="Times New Roman"/>
-          <w:color w:val="C586C0"/>
-          <w:sz w:val="21"/>
-          <w:szCs w:val="21"/>
-          <w:lang w:val="en-US"/>
-        </w:rPr>
-        <w:t>import</w:t>
-      </w:r>
-      <w:r>
-        <w:rPr>
-          <w:rFonts w:ascii="Consolas" w:eastAsia="Times New Roman" w:hAnsi="Consolas" w:cs="Times New Roman"/>
-          <w:color w:val="D4D4D4"/>
-          <w:sz w:val="21"/>
-          <w:szCs w:val="21"/>
-          <w:lang w:val="en-US"/>
-        </w:rPr>
-        <w:t xml:space="preserve"> </w:t>
-      </w:r>
-      <w:r>
-        <w:rPr>
-          <w:rFonts w:ascii="Consolas" w:eastAsia="Times New Roman" w:hAnsi="Consolas" w:cs="Times New Roman"/>
-          <w:color w:val="9CDCFE"/>
-          <w:sz w:val="21"/>
-          <w:szCs w:val="21"/>
-          <w:lang w:val="en-US"/>
-        </w:rPr>
-        <w:t>rootReducer</w:t>
-      </w:r>
-      <w:r>
-        <w:rPr>
-          <w:rFonts w:ascii="Consolas" w:eastAsia="Times New Roman" w:hAnsi="Consolas" w:cs="Times New Roman"/>
-          <w:color w:val="D4D4D4"/>
-          <w:sz w:val="21"/>
-          <w:szCs w:val="21"/>
-          <w:lang w:val="en-US"/>
-        </w:rPr>
-        <w:t xml:space="preserve"> </w:t>
-      </w:r>
-      <w:r>
-        <w:rPr>
-          <w:rFonts w:ascii="Consolas" w:eastAsia="Times New Roman" w:hAnsi="Consolas" w:cs="Times New Roman"/>
-          <w:color w:val="C586C0"/>
-          <w:sz w:val="21"/>
-          <w:szCs w:val="21"/>
-          <w:lang w:val="en-US"/>
-        </w:rPr>
-        <w:t>from</w:t>
-      </w:r>
-      <w:r>
-        <w:rPr>
-          <w:rFonts w:ascii="Consolas" w:eastAsia="Times New Roman" w:hAnsi="Consolas" w:cs="Times New Roman"/>
-          <w:color w:val="D4D4D4"/>
-          <w:sz w:val="21"/>
-          <w:szCs w:val="21"/>
-          <w:lang w:val="en-US"/>
-        </w:rPr>
-        <w:t xml:space="preserve"> </w:t>
-      </w:r>
-      <w:r>
-        <w:rPr>
-          <w:rFonts w:ascii="Consolas" w:eastAsia="Times New Roman" w:hAnsi="Consolas" w:cs="Times New Roman"/>
-          <w:color w:val="CE9178"/>
-          <w:sz w:val="21"/>
-          <w:szCs w:val="21"/>
-          <w:lang w:val="en-US"/>
-        </w:rPr>
-        <w:t>'./reducers/main'</w:t>
-      </w:r>
-    </w:p>
-    <w:p>
-      <w:pPr>
-        <w:shd w:val="clear" w:color="auto" w:fill="FFFFFF" w:themeFill="background1"/>
-      </w:pPr>
-      <w:r>
-        <w:t>por (y renombramos la carpeta también…)</w:t>
-      </w:r>
-    </w:p>
-    <w:p>
-      <w:pPr>
-        <w:shd w:val="clear" w:color="auto" w:fill="1E1E1E"/>
-        <w:spacing w:line="285" w:lineRule="atLeast"/>
-        <w:rPr>
-          <w:rFonts w:ascii="Consolas" w:eastAsia="Times New Roman" w:hAnsi="Consolas" w:cs="Times New Roman"/>
-          <w:color w:val="D4D4D4"/>
-          <w:sz w:val="21"/>
-          <w:szCs w:val="21"/>
-          <w:lang w:val="en-US"/>
-        </w:rPr>
-      </w:pPr>
-      <w:r>
-        <w:rPr>
-          <w:rFonts w:ascii="Consolas" w:eastAsia="Times New Roman" w:hAnsi="Consolas" w:cs="Times New Roman"/>
-          <w:color w:val="C586C0"/>
-          <w:sz w:val="21"/>
-          <w:szCs w:val="21"/>
-          <w:lang w:val="en-US"/>
-        </w:rPr>
-        <w:t>import</w:t>
-      </w:r>
-      <w:r>
-        <w:rPr>
-          <w:rFonts w:ascii="Consolas" w:eastAsia="Times New Roman" w:hAnsi="Consolas" w:cs="Times New Roman"/>
-          <w:color w:val="D4D4D4"/>
-          <w:sz w:val="21"/>
-          <w:szCs w:val="21"/>
-          <w:lang w:val="en-US"/>
-        </w:rPr>
-        <w:t xml:space="preserve"> </w:t>
-      </w:r>
-      <w:r>
-        <w:rPr>
-          <w:rFonts w:ascii="Consolas" w:eastAsia="Times New Roman" w:hAnsi="Consolas" w:cs="Times New Roman"/>
-          <w:color w:val="9CDCFE"/>
-          <w:sz w:val="21"/>
-          <w:szCs w:val="21"/>
-          <w:lang w:val="en-US"/>
-        </w:rPr>
-        <w:t>rootReducer</w:t>
-      </w:r>
-      <w:r>
-        <w:rPr>
-          <w:rFonts w:ascii="Consolas" w:eastAsia="Times New Roman" w:hAnsi="Consolas" w:cs="Times New Roman"/>
-          <w:color w:val="D4D4D4"/>
-          <w:sz w:val="21"/>
-          <w:szCs w:val="21"/>
-          <w:lang w:val="en-US"/>
-        </w:rPr>
-        <w:t xml:space="preserve"> </w:t>
-      </w:r>
-      <w:r>
-        <w:rPr>
-          <w:rFonts w:ascii="Consolas" w:eastAsia="Times New Roman" w:hAnsi="Consolas" w:cs="Times New Roman"/>
-          <w:color w:val="C586C0"/>
-          <w:sz w:val="21"/>
-          <w:szCs w:val="21"/>
-          <w:lang w:val="en-US"/>
-        </w:rPr>
-        <w:t>from</w:t>
-      </w:r>
-      <w:r>
-        <w:rPr>
-          <w:rFonts w:ascii="Consolas" w:eastAsia="Times New Roman" w:hAnsi="Consolas" w:cs="Times New Roman"/>
-          <w:color w:val="D4D4D4"/>
-          <w:sz w:val="21"/>
-          <w:szCs w:val="21"/>
-          <w:lang w:val="en-US"/>
-        </w:rPr>
-        <w:t xml:space="preserve"> </w:t>
-      </w:r>
-      <w:r>
-        <w:rPr>
-          <w:rFonts w:ascii="Consolas" w:eastAsia="Times New Roman" w:hAnsi="Consolas" w:cs="Times New Roman"/>
-          <w:color w:val="CE9178"/>
-          <w:sz w:val="21"/>
-          <w:szCs w:val="21"/>
-          <w:lang w:val="en-US"/>
-        </w:rPr>
-        <w:t>'./slices'</w:t>
-      </w:r>
-    </w:p>
-    <w:p>
-      <w:pPr>
-        <w:shd w:val="clear" w:color="auto" w:fill="FFFFFF" w:themeFill="background1"/>
-      </w:pPr>
-    </w:p>
-    <w:p>
-      <w:pPr>
-        <w:shd w:val="clear" w:color="auto" w:fill="FFFFFF" w:themeFill="background1"/>
-      </w:pPr>
-      <w:r>
-        <w:t>La creación del store también cambia radicalmente:</w:t>
-      </w:r>
-    </w:p>
-    <w:p>
-      <w:pPr>
-        <w:shd w:val="clear" w:color="auto" w:fill="1E1E1E"/>
-        <w:spacing w:line="285" w:lineRule="atLeast"/>
-        <w:rPr>
-          <w:rFonts w:ascii="Consolas" w:eastAsia="Times New Roman" w:hAnsi="Consolas" w:cs="Times New Roman"/>
-          <w:color w:val="D4D4D4"/>
-          <w:sz w:val="21"/>
-          <w:szCs w:val="21"/>
-          <w:lang w:val="en-US"/>
-        </w:rPr>
-      </w:pPr>
-      <w:r>
-        <w:rPr>
-          <w:rFonts w:ascii="Consolas" w:eastAsia="Times New Roman" w:hAnsi="Consolas" w:cs="Times New Roman"/>
-          <w:color w:val="569CD6"/>
-          <w:sz w:val="21"/>
-          <w:szCs w:val="21"/>
-          <w:lang w:val="en-US"/>
-        </w:rPr>
-        <w:t>const</w:t>
-      </w:r>
-      <w:r>
-        <w:rPr>
-          <w:rFonts w:ascii="Consolas" w:eastAsia="Times New Roman" w:hAnsi="Consolas" w:cs="Times New Roman"/>
-          <w:color w:val="D4D4D4"/>
-          <w:sz w:val="21"/>
-          <w:szCs w:val="21"/>
-          <w:lang w:val="en-US"/>
-        </w:rPr>
-        <w:t xml:space="preserve"> </w:t>
-      </w:r>
-      <w:r>
-        <w:rPr>
-          <w:rFonts w:ascii="Consolas" w:eastAsia="Times New Roman" w:hAnsi="Consolas" w:cs="Times New Roman"/>
-          <w:color w:val="4FC1FF"/>
-          <w:sz w:val="21"/>
-          <w:szCs w:val="21"/>
-          <w:lang w:val="en-US"/>
-        </w:rPr>
-        <w:t>store</w:t>
-      </w:r>
-      <w:r>
-        <w:rPr>
-          <w:rFonts w:ascii="Consolas" w:eastAsia="Times New Roman" w:hAnsi="Consolas" w:cs="Times New Roman"/>
-          <w:color w:val="D4D4D4"/>
-          <w:sz w:val="21"/>
-          <w:szCs w:val="21"/>
-          <w:lang w:val="en-US"/>
-        </w:rPr>
-        <w:t xml:space="preserve"> = </w:t>
-      </w:r>
-      <w:r>
-        <w:rPr>
-          <w:rFonts w:ascii="Consolas" w:eastAsia="Times New Roman" w:hAnsi="Consolas" w:cs="Times New Roman"/>
-          <w:color w:val="DCDCAA"/>
-          <w:sz w:val="21"/>
-          <w:szCs w:val="21"/>
-          <w:lang w:val="en-US"/>
-        </w:rPr>
-        <w:t>createStore</w:t>
-      </w:r>
-      <w:r>
-        <w:rPr>
-          <w:rFonts w:ascii="Consolas" w:eastAsia="Times New Roman" w:hAnsi="Consolas" w:cs="Times New Roman"/>
-          <w:color w:val="D4D4D4"/>
-          <w:sz w:val="21"/>
-          <w:szCs w:val="21"/>
-          <w:lang w:val="en-US"/>
-        </w:rPr>
-        <w:t>(</w:t>
-      </w:r>
-      <w:r>
-        <w:rPr>
-          <w:rFonts w:ascii="Consolas" w:eastAsia="Times New Roman" w:hAnsi="Consolas" w:cs="Times New Roman"/>
-          <w:color w:val="9CDCFE"/>
-          <w:sz w:val="21"/>
-          <w:szCs w:val="21"/>
-          <w:lang w:val="en-US"/>
-        </w:rPr>
-        <w:t>rootReducer</w:t>
-      </w:r>
-      <w:r>
-        <w:rPr>
-          <w:rFonts w:ascii="Consolas" w:eastAsia="Times New Roman" w:hAnsi="Consolas" w:cs="Times New Roman"/>
-          <w:color w:val="D4D4D4"/>
-          <w:sz w:val="21"/>
-          <w:szCs w:val="21"/>
-          <w:lang w:val="en-US"/>
-        </w:rPr>
-        <w:t xml:space="preserve">, </w:t>
-      </w:r>
-      <w:r>
-        <w:rPr>
-          <w:rFonts w:ascii="Consolas" w:eastAsia="Times New Roman" w:hAnsi="Consolas" w:cs="Times New Roman"/>
-          <w:color w:val="DCDCAA"/>
-          <w:sz w:val="21"/>
-          <w:szCs w:val="21"/>
-          <w:lang w:val="en-US"/>
-        </w:rPr>
-        <w:t>composeWithDevTools</w:t>
-      </w:r>
-      <w:r>
-        <w:rPr>
-          <w:rFonts w:ascii="Consolas" w:eastAsia="Times New Roman" w:hAnsi="Consolas" w:cs="Times New Roman"/>
-          <w:color w:val="D4D4D4"/>
-          <w:sz w:val="21"/>
-          <w:szCs w:val="21"/>
-          <w:lang w:val="en-US"/>
-        </w:rPr>
-        <w:t>(</w:t>
-      </w:r>
-      <w:r>
-        <w:rPr>
-          <w:rFonts w:ascii="Consolas" w:eastAsia="Times New Roman" w:hAnsi="Consolas" w:cs="Times New Roman"/>
-          <w:color w:val="DCDCAA"/>
-          <w:sz w:val="21"/>
-          <w:szCs w:val="21"/>
-          <w:lang w:val="en-US"/>
-        </w:rPr>
-        <w:t>applyMiddleware</w:t>
-      </w:r>
-      <w:r>
-        <w:rPr>
-          <w:rFonts w:ascii="Consolas" w:eastAsia="Times New Roman" w:hAnsi="Consolas" w:cs="Times New Roman"/>
-          <w:color w:val="D4D4D4"/>
-          <w:sz w:val="21"/>
-          <w:szCs w:val="21"/>
-          <w:lang w:val="en-US"/>
-        </w:rPr>
-        <w:t>(</w:t>
-      </w:r>
-      <w:r>
-        <w:rPr>
-          <w:rFonts w:ascii="Consolas" w:eastAsia="Times New Roman" w:hAnsi="Consolas" w:cs="Times New Roman"/>
-          <w:color w:val="9CDCFE"/>
-          <w:sz w:val="21"/>
-          <w:szCs w:val="21"/>
-          <w:lang w:val="en-US"/>
-        </w:rPr>
-        <w:t>thunk</w:t>
-      </w:r>
-      <w:r>
-        <w:rPr>
-          <w:rFonts w:ascii="Consolas" w:eastAsia="Times New Roman" w:hAnsi="Consolas" w:cs="Times New Roman"/>
-          <w:color w:val="D4D4D4"/>
-          <w:sz w:val="21"/>
-          <w:szCs w:val="21"/>
-          <w:lang w:val="en-US"/>
-        </w:rPr>
-        <w:t>)))</w:t>
-      </w:r>
-    </w:p>
-    <w:p>
-      <w:pPr>
-        <w:shd w:val="clear" w:color="auto" w:fill="FFFFFF" w:themeFill="background1"/>
-      </w:pPr>
-      <w:r>
-        <w:t>quedará así:</w:t>
-      </w:r>
-    </w:p>
-    <w:p>
-      <w:pPr>
-        <w:shd w:val="clear" w:color="auto" w:fill="1E1E1E"/>
-        <w:spacing w:line="285" w:lineRule="atLeast"/>
-        <w:rPr>
-          <w:rFonts w:ascii="Consolas" w:eastAsia="Times New Roman" w:hAnsi="Consolas" w:cs="Times New Roman"/>
-          <w:color w:val="D4D4D4"/>
-          <w:sz w:val="21"/>
-          <w:szCs w:val="21"/>
-          <w:lang w:val="en-US"/>
-        </w:rPr>
-      </w:pPr>
-      <w:r>
-        <w:rPr>
-          <w:rFonts w:ascii="Consolas" w:eastAsia="Times New Roman" w:hAnsi="Consolas" w:cs="Times New Roman"/>
-          <w:color w:val="569CD6"/>
-          <w:sz w:val="21"/>
-          <w:szCs w:val="21"/>
-          <w:lang w:val="en-US"/>
-        </w:rPr>
-        <w:t>const</w:t>
-      </w:r>
-      <w:r>
-        <w:rPr>
-          <w:rFonts w:ascii="Consolas" w:eastAsia="Times New Roman" w:hAnsi="Consolas" w:cs="Times New Roman"/>
-          <w:color w:val="D4D4D4"/>
-          <w:sz w:val="21"/>
-          <w:szCs w:val="21"/>
-          <w:lang w:val="en-US"/>
-        </w:rPr>
-        <w:t xml:space="preserve"> </w:t>
-      </w:r>
-      <w:r>
-        <w:rPr>
-          <w:rFonts w:ascii="Consolas" w:eastAsia="Times New Roman" w:hAnsi="Consolas" w:cs="Times New Roman"/>
-          <w:color w:val="4FC1FF"/>
-          <w:sz w:val="21"/>
-          <w:szCs w:val="21"/>
-          <w:lang w:val="en-US"/>
-        </w:rPr>
-        <w:t>store</w:t>
-      </w:r>
-      <w:r>
-        <w:rPr>
-          <w:rFonts w:ascii="Consolas" w:eastAsia="Times New Roman" w:hAnsi="Consolas" w:cs="Times New Roman"/>
-          <w:color w:val="D4D4D4"/>
-          <w:sz w:val="21"/>
-          <w:szCs w:val="21"/>
-          <w:lang w:val="en-US"/>
-        </w:rPr>
-        <w:t xml:space="preserve"> = </w:t>
-      </w:r>
-      <w:r>
-        <w:rPr>
-          <w:rFonts w:ascii="Consolas" w:eastAsia="Times New Roman" w:hAnsi="Consolas" w:cs="Times New Roman"/>
-          <w:color w:val="DCDCAA"/>
-          <w:sz w:val="21"/>
-          <w:szCs w:val="21"/>
-          <w:lang w:val="en-US"/>
-        </w:rPr>
-        <w:t>configureStore</w:t>
-      </w:r>
-      <w:r>
-        <w:rPr>
-          <w:rFonts w:ascii="Consolas" w:eastAsia="Times New Roman" w:hAnsi="Consolas" w:cs="Times New Roman"/>
-          <w:color w:val="D4D4D4"/>
-          <w:sz w:val="21"/>
-          <w:szCs w:val="21"/>
-          <w:lang w:val="en-US"/>
-        </w:rPr>
-        <w:t>({</w:t>
-      </w:r>
-      <w:r>
-        <w:rPr>
-          <w:rFonts w:ascii="Consolas" w:eastAsia="Times New Roman" w:hAnsi="Consolas" w:cs="Times New Roman"/>
-          <w:color w:val="9CDCFE"/>
-          <w:sz w:val="21"/>
-          <w:szCs w:val="21"/>
-          <w:lang w:val="en-US"/>
-        </w:rPr>
-        <w:t>reducer:</w:t>
-      </w:r>
-      <w:r>
-        <w:rPr>
-          <w:rFonts w:ascii="Consolas" w:eastAsia="Times New Roman" w:hAnsi="Consolas" w:cs="Times New Roman"/>
-          <w:color w:val="D4D4D4"/>
-          <w:sz w:val="21"/>
-          <w:szCs w:val="21"/>
-          <w:lang w:val="en-US"/>
-        </w:rPr>
-        <w:t xml:space="preserve"> </w:t>
-      </w:r>
-      <w:r>
-        <w:rPr>
-          <w:rFonts w:ascii="Consolas" w:eastAsia="Times New Roman" w:hAnsi="Consolas" w:cs="Times New Roman"/>
-          <w:color w:val="9CDCFE"/>
-          <w:sz w:val="21"/>
-          <w:szCs w:val="21"/>
-          <w:lang w:val="en-US"/>
-        </w:rPr>
-        <w:t>rootReducer</w:t>
-      </w:r>
-      <w:r>
-        <w:rPr>
-          <w:rFonts w:ascii="Consolas" w:eastAsia="Times New Roman" w:hAnsi="Consolas" w:cs="Times New Roman"/>
-          <w:color w:val="D4D4D4"/>
-          <w:sz w:val="21"/>
-          <w:szCs w:val="21"/>
-          <w:lang w:val="en-US"/>
-        </w:rPr>
-        <w:t>})</w:t>
-      </w:r>
-    </w:p>
-    <w:p>
-      <w:pPr>
-        <w:shd w:val="clear" w:color="auto" w:fill="FFFFFF" w:themeFill="background1"/>
-      </w:pPr>
       <w:bookmarkStart w:id="0" w:name="_GoBack"/>
       <w:bookmarkEnd w:id="0"/>
-    </w:p>
-    <w:p>
-      <w:pPr>
-        <w:shd w:val="clear" w:color="auto" w:fill="FFFFFF" w:themeFill="background1"/>
-      </w:pPr>
-    </w:p>
-    <w:p>
-      <w:pPr>
-        <w:shd w:val="clear" w:color="auto" w:fill="FFFFFF" w:themeFill="background1"/>
-      </w:pPr>
-      <w:r>
-        <w:t>eliminamos:</w:t>
-      </w:r>
-    </w:p>
-    <w:p>
-      <w:pPr>
-        <w:shd w:val="clear" w:color="auto" w:fill="1E1E1E"/>
-        <w:spacing w:line="285" w:lineRule="atLeast"/>
-        <w:rPr>
-          <w:rFonts w:ascii="Consolas" w:eastAsia="Times New Roman" w:hAnsi="Consolas" w:cs="Times New Roman"/>
-          <w:color w:val="D4D4D4"/>
-          <w:sz w:val="21"/>
-          <w:szCs w:val="21"/>
-          <w:lang w:val="en-US"/>
-        </w:rPr>
-      </w:pPr>
-      <w:r>
-        <w:rPr>
-          <w:rFonts w:ascii="Consolas" w:eastAsia="Times New Roman" w:hAnsi="Consolas" w:cs="Times New Roman"/>
-          <w:color w:val="C586C0"/>
-          <w:sz w:val="21"/>
-          <w:szCs w:val="21"/>
-          <w:lang w:val="en-US"/>
-        </w:rPr>
-        <w:t>import</w:t>
-      </w:r>
-      <w:r>
-        <w:rPr>
-          <w:rFonts w:ascii="Consolas" w:eastAsia="Times New Roman" w:hAnsi="Consolas" w:cs="Times New Roman"/>
-          <w:color w:val="D4D4D4"/>
-          <w:sz w:val="21"/>
-          <w:szCs w:val="21"/>
-          <w:lang w:val="en-US"/>
-        </w:rPr>
-        <w:t xml:space="preserve"> </w:t>
-      </w:r>
-      <w:r>
-        <w:rPr>
-          <w:rFonts w:ascii="Consolas" w:eastAsia="Times New Roman" w:hAnsi="Consolas" w:cs="Times New Roman"/>
-          <w:color w:val="9CDCFE"/>
-          <w:sz w:val="21"/>
-          <w:szCs w:val="21"/>
-          <w:lang w:val="en-US"/>
-        </w:rPr>
-        <w:t>thunk</w:t>
-      </w:r>
-      <w:r>
-        <w:rPr>
-          <w:rFonts w:ascii="Consolas" w:eastAsia="Times New Roman" w:hAnsi="Consolas" w:cs="Times New Roman"/>
-          <w:color w:val="D4D4D4"/>
-          <w:sz w:val="21"/>
-          <w:szCs w:val="21"/>
-          <w:lang w:val="en-US"/>
-        </w:rPr>
-        <w:t xml:space="preserve"> </w:t>
-      </w:r>
-      <w:r>
-        <w:rPr>
-          <w:rFonts w:ascii="Consolas" w:eastAsia="Times New Roman" w:hAnsi="Consolas" w:cs="Times New Roman"/>
-          <w:color w:val="C586C0"/>
-          <w:sz w:val="21"/>
-          <w:szCs w:val="21"/>
-          <w:lang w:val="en-US"/>
-        </w:rPr>
-        <w:t>from</w:t>
-      </w:r>
-      <w:r>
-        <w:rPr>
-          <w:rFonts w:ascii="Consolas" w:eastAsia="Times New Roman" w:hAnsi="Consolas" w:cs="Times New Roman"/>
-          <w:color w:val="D4D4D4"/>
-          <w:sz w:val="21"/>
-          <w:szCs w:val="21"/>
-          <w:lang w:val="en-US"/>
-        </w:rPr>
-        <w:t xml:space="preserve"> </w:t>
-      </w:r>
-      <w:r>
-        <w:rPr>
-          <w:rFonts w:ascii="Consolas" w:eastAsia="Times New Roman" w:hAnsi="Consolas" w:cs="Times New Roman"/>
-          <w:color w:val="CE9178"/>
-          <w:sz w:val="21"/>
-          <w:szCs w:val="21"/>
-          <w:lang w:val="en-US"/>
-        </w:rPr>
-        <w:t>'redux-thunk'</w:t>
-      </w:r>
-    </w:p>
-    <w:p>
-      <w:pPr>
-        <w:shd w:val="clear" w:color="auto" w:fill="1E1E1E"/>
-        <w:spacing w:line="285" w:lineRule="atLeast"/>
-        <w:rPr>
-          <w:rFonts w:ascii="Consolas" w:eastAsia="Times New Roman" w:hAnsi="Consolas" w:cs="Times New Roman"/>
-          <w:color w:val="D4D4D4"/>
-          <w:sz w:val="21"/>
-          <w:szCs w:val="21"/>
-          <w:lang w:val="en-US"/>
-        </w:rPr>
-      </w:pPr>
-      <w:r>
-        <w:rPr>
-          <w:rFonts w:ascii="Consolas" w:eastAsia="Times New Roman" w:hAnsi="Consolas" w:cs="Times New Roman"/>
-          <w:color w:val="C586C0"/>
-          <w:sz w:val="21"/>
-          <w:szCs w:val="21"/>
-          <w:lang w:val="en-US"/>
-        </w:rPr>
-        <w:t>import</w:t>
-      </w:r>
-      <w:r>
-        <w:rPr>
-          <w:rFonts w:ascii="Consolas" w:eastAsia="Times New Roman" w:hAnsi="Consolas" w:cs="Times New Roman"/>
-          <w:color w:val="D4D4D4"/>
-          <w:sz w:val="21"/>
-          <w:szCs w:val="21"/>
-          <w:lang w:val="en-US"/>
-        </w:rPr>
-        <w:t xml:space="preserve"> { </w:t>
-      </w:r>
-      <w:r>
-        <w:rPr>
-          <w:rFonts w:ascii="Consolas" w:eastAsia="Times New Roman" w:hAnsi="Consolas" w:cs="Times New Roman"/>
-          <w:color w:val="9CDCFE"/>
-          <w:sz w:val="21"/>
-          <w:szCs w:val="21"/>
-          <w:lang w:val="en-US"/>
-        </w:rPr>
-        <w:t>composeWithDevTools</w:t>
-      </w:r>
-      <w:r>
-        <w:rPr>
-          <w:rFonts w:ascii="Consolas" w:eastAsia="Times New Roman" w:hAnsi="Consolas" w:cs="Times New Roman"/>
-          <w:color w:val="D4D4D4"/>
-          <w:sz w:val="21"/>
-          <w:szCs w:val="21"/>
-          <w:lang w:val="en-US"/>
-        </w:rPr>
-        <w:t xml:space="preserve"> } </w:t>
-      </w:r>
-      <w:r>
-        <w:rPr>
-          <w:rFonts w:ascii="Consolas" w:eastAsia="Times New Roman" w:hAnsi="Consolas" w:cs="Times New Roman"/>
-          <w:color w:val="C586C0"/>
-          <w:sz w:val="21"/>
-          <w:szCs w:val="21"/>
-          <w:lang w:val="en-US"/>
-        </w:rPr>
-        <w:t>from</w:t>
-      </w:r>
-      <w:r>
-        <w:rPr>
-          <w:rFonts w:ascii="Consolas" w:eastAsia="Times New Roman" w:hAnsi="Consolas" w:cs="Times New Roman"/>
-          <w:color w:val="D4D4D4"/>
-          <w:sz w:val="21"/>
-          <w:szCs w:val="21"/>
-          <w:lang w:val="en-US"/>
-        </w:rPr>
-        <w:t xml:space="preserve"> </w:t>
-      </w:r>
-      <w:r>
-        <w:rPr>
-          <w:rFonts w:ascii="Consolas" w:eastAsia="Times New Roman" w:hAnsi="Consolas" w:cs="Times New Roman"/>
-          <w:color w:val="CE9178"/>
-          <w:sz w:val="21"/>
-          <w:szCs w:val="21"/>
-          <w:lang w:val="en-US"/>
-        </w:rPr>
-        <w:t>'redux-devtools-extension'</w:t>
-      </w:r>
     </w:p>
     <w:p>
       <w:pPr>

</xml_diff>